<commit_message>
Inspection Contract - JZ (Fix Commit)
Signed-off-by: jazad <jazad@gmail.com>
</commit_message>
<xml_diff>
--- a/main/src/main/resources/Inspection_Contract.docx
+++ b/main/src/main/resources/Inspection_Contract.docx
@@ -726,7 +726,7 @@
     <w:p>
       <w:proofErr w:type="spellStart"/>
       <w:r>
-        <w:t>reza</w:t>
+        <w:t>rezaa</w:t>
       </w:r>
       <w:proofErr w:type="spellEnd"/>
     </w:p>
@@ -734,300 +734,284 @@
     <w:p/>
     <w:p/>
     <w:p/>
-    <w:p/>
-    <w:p>
-      <w:pPr>
-        <w:rPr>
-          <w:b/>
-          <w:bCs/>
-          <w:u w:val="single"/>
-        </w:rPr>
-      </w:pPr>
-      <w:r>
-        <w:rPr>
-          <w:b/>
-          <w:bCs/>
-          <w:u w:val="single"/>
-        </w:rPr>
-        <w:t>Seller:</w:t>
-      </w:r>
-    </w:p>
-    <w:p>
-      <w:pPr>
-        <w:rPr>
-          <w:b/>
-          <w:bCs/>
-        </w:rPr>
-      </w:pPr>
-      <w:r>
-        <w:rPr>
-          <w:b/>
-          <w:bCs/>
-        </w:rPr>
-        <w:t>Reza</w:t>
-      </w:r>
-    </w:p>
-    <w:p>
-      <w:pPr>
-        <w:rPr>
-          <w:b/>
-          <w:bCs/>
-        </w:rPr>
-      </w:pPr>
-    </w:p>
-    <w:p>
-      <w:pPr>
-        <w:rPr>
-          <w:b/>
-          <w:bCs/>
-        </w:rPr>
-      </w:pPr>
-    </w:p>
-    <w:p>
-      <w:pPr>
-        <w:rPr>
-          <w:b/>
-          <w:bCs/>
-        </w:rPr>
-      </w:pPr>
-    </w:p>
-    <w:p>
-      <w:pPr>
-        <w:rPr>
-          <w:b/>
-          <w:bCs/>
-        </w:rPr>
-      </w:pPr>
-    </w:p>
-    <w:p>
-      <w:pPr>
-        <w:rPr>
-          <w:b/>
-          <w:bCs/>
-        </w:rPr>
-      </w:pPr>
-    </w:p>
-    <w:p>
-      <w:pPr>
-        <w:rPr>
-          <w:b/>
-          <w:bCs/>
-        </w:rPr>
-      </w:pPr>
-    </w:p>
-    <w:p>
-      <w:pPr>
-        <w:rPr>
-          <w:b/>
-          <w:bCs/>
-        </w:rPr>
-      </w:pPr>
-    </w:p>
-    <w:p>
-      <w:pPr>
-        <w:rPr>
-          <w:b/>
-          <w:bCs/>
-        </w:rPr>
-      </w:pPr>
-    </w:p>
-    <w:p>
-      <w:pPr>
-        <w:rPr>
-          <w:b/>
-          <w:bCs/>
-        </w:rPr>
-      </w:pPr>
-    </w:p>
-    <w:p>
-      <w:pPr>
-        <w:rPr>
-          <w:b/>
-          <w:bCs/>
-        </w:rPr>
-      </w:pPr>
-    </w:p>
-    <w:p>
-      <w:pPr>
-        <w:rPr>
-          <w:b/>
-          <w:bCs/>
-        </w:rPr>
-      </w:pPr>
-    </w:p>
-    <w:p>
-      <w:pPr>
-        <w:rPr>
-          <w:b/>
-          <w:bCs/>
-        </w:rPr>
-      </w:pPr>
-    </w:p>
-    <w:p>
-      <w:pPr>
-        <w:rPr>
-          <w:b/>
-          <w:bCs/>
-        </w:rPr>
-      </w:pPr>
-    </w:p>
-    <w:p>
-      <w:pPr>
-        <w:rPr>
-          <w:b/>
-          <w:bCs/>
-        </w:rPr>
-      </w:pPr>
-    </w:p>
-    <w:p>
-      <w:pPr>
-        <w:rPr>
-          <w:b/>
-          <w:bCs/>
-        </w:rPr>
-      </w:pPr>
-      <w:r>
-        <w:rPr>
-          <w:b/>
-          <w:bCs/>
-        </w:rPr>
-        <w:lastRenderedPageBreak/>
-        <w:t>Please consider the points below:</w:t>
-      </w:r>
-    </w:p>
-    <w:p>
-      <w:pPr>
-        <w:rPr>
-          <w:b/>
-          <w:bCs/>
-        </w:rPr>
-      </w:pPr>
-    </w:p>
-    <w:p>
-      <w:pPr>
-        <w:spacing w:line="360" w:lineRule="auto"/>
-      </w:pPr>
-      <w:r>
-        <w:t xml:space="preserve"> - As per our mutual contract with our buyer CIQ result has no effect on our final calculation.</w:t>
-      </w:r>
-    </w:p>
-    <w:p>
-      <w:pPr>
-        <w:spacing w:line="360" w:lineRule="auto"/>
-      </w:pPr>
-      <w:r>
-        <w:t>- Please check the holds’ seals once the vessel arrives at discharge ports.</w:t>
-      </w:r>
-    </w:p>
-    <w:p>
-      <w:pPr>
-        <w:rPr>
-          <w:b/>
-          <w:bCs/>
-        </w:rPr>
-      </w:pPr>
-      <w:r>
-        <w:rPr>
-          <w:b/>
-          <w:bCs/>
-        </w:rPr>
-        <w:t>For your information weighing operation as per seller charter party contract at disport with vessel head owner is as follows:</w:t>
-      </w:r>
-    </w:p>
-    <w:p>
-      <w:pPr>
-        <w:rPr>
-          <w:b/>
-          <w:bCs/>
-          <w:color w:val="000000" w:themeColor="text1"/>
-        </w:rPr>
-      </w:pPr>
-    </w:p>
-    <w:p>
-      <w:pPr>
-        <w:rPr>
-          <w:b/>
-          <w:bCs/>
-          <w:color w:val="000000" w:themeColor="text1"/>
-        </w:rPr>
-      </w:pPr>
-      <w:r>
-        <w:rPr>
-          <w:b/>
-          <w:bCs/>
-          <w:color w:val="000000" w:themeColor="text1"/>
-        </w:rPr>
-        <w:t>Discharge ports:</w:t>
-      </w:r>
-    </w:p>
-    <w:p>
-      <w:pPr>
-        <w:rPr>
-          <w:b/>
-          <w:bCs/>
-          <w:color w:val="FF0000"/>
-        </w:rPr>
-      </w:pPr>
-    </w:p>
-    <w:p>
-      <w:r>
-        <w:t>It is kindly requested to acknowledge receipt of above mentioned instructions by e-mail.</w:t>
-      </w:r>
-    </w:p>
-    <w:p>
-      <w:pPr>
-        <w:rPr>
-          <w:b/>
-          <w:bCs/>
-          <w:color w:val="000000" w:themeColor="text1"/>
-        </w:rPr>
-      </w:pPr>
-      <w:r>
-        <w:rPr>
-          <w:b/>
-          <w:bCs/>
-          <w:color w:val="000000" w:themeColor="text1"/>
-        </w:rPr>
-        <w:t>Many Thanks &amp; Best Regards,</w:t>
-      </w:r>
-    </w:p>
-    <w:p>
-      <w:pPr>
-        <w:rPr>
-          <w:b/>
-          <w:bCs/>
-          <w:color w:val="000000" w:themeColor="text1"/>
-        </w:rPr>
-      </w:pPr>
-    </w:p>
-    <w:p>
-      <w:pPr>
-        <w:rPr>
-          <w:b/>
-          <w:bCs/>
-          <w:color w:val="000000" w:themeColor="text1"/>
-        </w:rPr>
-      </w:pPr>
-    </w:p>
-    <w:p>
-      <w:pPr>
-        <w:rPr>
-          <w:b/>
-          <w:bCs/>
-          <w:color w:val="000000" w:themeColor="text1"/>
-        </w:rPr>
-      </w:pPr>
-    </w:p>
-    <w:p>
-      <w:pPr>
-        <w:rPr>
-          <w:b/>
-          <w:bCs/>
-          <w:color w:val="000000" w:themeColor="text1"/>
-        </w:rPr>
-      </w:pPr>
+    <w:p>
       <w:bookmarkStart w:id="0" w:name="_GoBack"/>
       <w:bookmarkEnd w:id="0"/>
+    </w:p>
+    <w:p>
+      <w:pPr>
+        <w:rPr>
+          <w:b/>
+          <w:bCs/>
+          <w:u w:val="single"/>
+        </w:rPr>
+      </w:pPr>
+      <w:r>
+        <w:rPr>
+          <w:b/>
+          <w:bCs/>
+          <w:u w:val="single"/>
+        </w:rPr>
+        <w:t>Seller:</w:t>
+      </w:r>
+    </w:p>
+    <w:p>
+      <w:proofErr w:type="spellStart"/>
+      <w:r>
+        <w:t>rezat</w:t>
+      </w:r>
+      <w:proofErr w:type="spellEnd"/>
+    </w:p>
+    <w:p>
+      <w:pPr>
+        <w:rPr>
+          <w:b/>
+          <w:bCs/>
+        </w:rPr>
+      </w:pPr>
+    </w:p>
+    <w:p>
+      <w:pPr>
+        <w:rPr>
+          <w:b/>
+          <w:bCs/>
+        </w:rPr>
+      </w:pPr>
+    </w:p>
+    <w:p>
+      <w:pPr>
+        <w:rPr>
+          <w:b/>
+          <w:bCs/>
+        </w:rPr>
+      </w:pPr>
+    </w:p>
+    <w:p>
+      <w:pPr>
+        <w:rPr>
+          <w:b/>
+          <w:bCs/>
+        </w:rPr>
+      </w:pPr>
+    </w:p>
+    <w:p>
+      <w:pPr>
+        <w:rPr>
+          <w:b/>
+          <w:bCs/>
+        </w:rPr>
+      </w:pPr>
+    </w:p>
+    <w:p>
+      <w:pPr>
+        <w:rPr>
+          <w:b/>
+          <w:bCs/>
+        </w:rPr>
+      </w:pPr>
+    </w:p>
+    <w:p>
+      <w:pPr>
+        <w:rPr>
+          <w:b/>
+          <w:bCs/>
+        </w:rPr>
+      </w:pPr>
+    </w:p>
+    <w:p>
+      <w:pPr>
+        <w:rPr>
+          <w:b/>
+          <w:bCs/>
+        </w:rPr>
+      </w:pPr>
+    </w:p>
+    <w:p>
+      <w:pPr>
+        <w:rPr>
+          <w:b/>
+          <w:bCs/>
+        </w:rPr>
+      </w:pPr>
+    </w:p>
+    <w:p>
+      <w:pPr>
+        <w:rPr>
+          <w:b/>
+          <w:bCs/>
+        </w:rPr>
+      </w:pPr>
+    </w:p>
+    <w:p>
+      <w:pPr>
+        <w:rPr>
+          <w:b/>
+          <w:bCs/>
+        </w:rPr>
+      </w:pPr>
+    </w:p>
+    <w:p>
+      <w:pPr>
+        <w:rPr>
+          <w:b/>
+          <w:bCs/>
+        </w:rPr>
+      </w:pPr>
+    </w:p>
+    <w:p>
+      <w:pPr>
+        <w:rPr>
+          <w:b/>
+          <w:bCs/>
+        </w:rPr>
+      </w:pPr>
+    </w:p>
+    <w:p>
+      <w:pPr>
+        <w:rPr>
+          <w:b/>
+          <w:bCs/>
+        </w:rPr>
+      </w:pPr>
+      <w:r>
+        <w:rPr>
+          <w:b/>
+          <w:bCs/>
+        </w:rPr>
+        <w:t>Please consider the points below:</w:t>
+      </w:r>
+    </w:p>
+    <w:p>
+      <w:pPr>
+        <w:rPr>
+          <w:b/>
+          <w:bCs/>
+        </w:rPr>
+      </w:pPr>
+    </w:p>
+    <w:p>
+      <w:pPr>
+        <w:spacing w:line="360" w:lineRule="auto"/>
+      </w:pPr>
+      <w:r>
+        <w:t xml:space="preserve"> - As per our mutual contract with our buyer CIQ result has no effect on our final calculation.</w:t>
+      </w:r>
+    </w:p>
+    <w:p>
+      <w:pPr>
+        <w:spacing w:line="360" w:lineRule="auto"/>
+      </w:pPr>
+      <w:r>
+        <w:t>- Please check the holds’ seals once the vessel arrives at discharge ports.</w:t>
+      </w:r>
+    </w:p>
+    <w:p>
+      <w:pPr>
+        <w:rPr>
+          <w:b/>
+          <w:bCs/>
+        </w:rPr>
+      </w:pPr>
+      <w:r>
+        <w:rPr>
+          <w:b/>
+          <w:bCs/>
+        </w:rPr>
+        <w:t>For your information weighing operation as per seller charter party contract at disport with vessel head owner is as follows:</w:t>
+      </w:r>
+    </w:p>
+    <w:p>
+      <w:pPr>
+        <w:rPr>
+          <w:b/>
+          <w:bCs/>
+          <w:color w:val="000000" w:themeColor="text1"/>
+        </w:rPr>
+      </w:pPr>
+    </w:p>
+    <w:p>
+      <w:pPr>
+        <w:rPr>
+          <w:b/>
+          <w:bCs/>
+          <w:color w:val="000000" w:themeColor="text1"/>
+        </w:rPr>
+      </w:pPr>
+      <w:r>
+        <w:rPr>
+          <w:b/>
+          <w:bCs/>
+          <w:color w:val="000000" w:themeColor="text1"/>
+        </w:rPr>
+        <w:t>Discharge ports:</w:t>
+      </w:r>
+    </w:p>
+    <w:p>
+      <w:pPr>
+        <w:rPr>
+          <w:b/>
+          <w:bCs/>
+          <w:color w:val="FF0000"/>
+        </w:rPr>
+      </w:pPr>
+    </w:p>
+    <w:p>
+      <w:r>
+        <w:t>It is kindly requested to acknowledge receipt of above mentioned instructions by e-mail.</w:t>
+      </w:r>
+    </w:p>
+    <w:p>
+      <w:pPr>
+        <w:rPr>
+          <w:b/>
+          <w:bCs/>
+          <w:color w:val="000000" w:themeColor="text1"/>
+        </w:rPr>
+      </w:pPr>
+      <w:r>
+        <w:rPr>
+          <w:b/>
+          <w:bCs/>
+          <w:color w:val="000000" w:themeColor="text1"/>
+        </w:rPr>
+        <w:t>Many Thanks &amp; Best Regards,</w:t>
+      </w:r>
+    </w:p>
+    <w:p>
+      <w:pPr>
+        <w:rPr>
+          <w:b/>
+          <w:bCs/>
+          <w:color w:val="000000" w:themeColor="text1"/>
+        </w:rPr>
+      </w:pPr>
+    </w:p>
+    <w:p>
+      <w:pPr>
+        <w:rPr>
+          <w:b/>
+          <w:bCs/>
+          <w:color w:val="000000" w:themeColor="text1"/>
+        </w:rPr>
+      </w:pPr>
+    </w:p>
+    <w:p>
+      <w:pPr>
+        <w:rPr>
+          <w:b/>
+          <w:bCs/>
+          <w:color w:val="000000" w:themeColor="text1"/>
+        </w:rPr>
+      </w:pPr>
+    </w:p>
+    <w:p>
+      <w:pPr>
+        <w:rPr>
+          <w:b/>
+          <w:bCs/>
+          <w:color w:val="000000" w:themeColor="text1"/>
+        </w:rPr>
+      </w:pPr>
     </w:p>
     <w:p>
       <w:pPr>
@@ -2053,7 +2037,7 @@
 </file>
 
 <file path=customXml/itemProps1.xml><?xml version="1.0" encoding="utf-8"?>
-<ds:datastoreItem xmlns:ds="http://schemas.openxmlformats.org/officeDocument/2006/customXml" ds:itemID="{5FB37591-D39D-4B3B-9663-233F66AFC8F8}">
+<ds:datastoreItem xmlns:ds="http://schemas.openxmlformats.org/officeDocument/2006/customXml" ds:itemID="{A4DFF26A-C8C8-4048-B99B-80938867D670}">
   <ds:schemaRefs>
     <ds:schemaRef ds:uri="http://schemas.openxmlformats.org/officeDocument/2006/bibliography"/>
   </ds:schemaRefs>

</xml_diff>